<commit_message>
Use Case update in final protocol
</commit_message>
<xml_diff>
--- a/Dokumente/TourPlanner_FinalProtocol.docx
+++ b/Dokumente/TourPlanner_FinalProtocol.docx
@@ -128,7 +128,7 @@
       <w:r>
         <w:rPr>
           <w:noProof/>
-          <w:lang w:val="en-GB" w:eastAsia="de-AT"/>
+          <w:lang w:eastAsia="de-AT"/>
         </w:rPr>
         <w:drawing>
           <wp:inline distT="0" distB="0" distL="0" distR="0" wp14:anchorId="773CB235" wp14:editId="6E8D978F">
@@ -235,7 +235,7 @@
       <w:r>
         <w:rPr>
           <w:noProof/>
-          <w:lang w:val="en-GB" w:eastAsia="de-AT"/>
+          <w:lang w:eastAsia="de-AT"/>
         </w:rPr>
         <w:lastRenderedPageBreak/>
         <w:drawing>
@@ -309,7 +309,7 @@
       <w:r>
         <w:rPr>
           <w:noProof/>
-          <w:lang w:val="en-GB" w:eastAsia="de-AT"/>
+          <w:lang w:eastAsia="de-AT"/>
         </w:rPr>
         <w:drawing>
           <wp:inline distT="0" distB="0" distL="0" distR="0" wp14:anchorId="51AAC34A" wp14:editId="207630B3">
@@ -1102,8 +1102,6 @@
         </w:rPr>
         <w:t xml:space="preserve">: </w:t>
       </w:r>
-      <w:bookmarkStart w:id="0" w:name="_GoBack"/>
-      <w:bookmarkEnd w:id="0"/>
       <w:r>
         <w:rPr>
           <w:lang w:val="en-GB"/>
@@ -1542,30 +1540,31 @@
           <w:lang w:val="en-GB"/>
         </w:rPr>
       </w:pPr>
-      <w:proofErr w:type="spellStart"/>
-      <w:r>
-        <w:rPr>
-          <w:lang w:val="en-GB"/>
-        </w:rPr>
-        <w:t>Usecase</w:t>
-      </w:r>
-      <w:proofErr w:type="spellEnd"/>
-      <w:r>
-        <w:rPr>
-          <w:lang w:val="en-GB"/>
-        </w:rPr>
-        <w:t xml:space="preserve"> Diagram</w:t>
-      </w:r>
       <w:r>
         <w:rPr>
           <w:noProof/>
-          <w:lang w:val="en-GB" w:eastAsia="de-AT"/>
         </w:rPr>
         <w:drawing>
-          <wp:inline distT="0" distB="0" distL="0" distR="0" wp14:anchorId="405DFB02" wp14:editId="769D69DA">
-            <wp:extent cx="5758180" cy="3305175"/>
-            <wp:effectExtent l="0" t="0" r="0" b="9525"/>
-            <wp:docPr id="1000119154" name="Grafik 1"/>
+          <wp:anchor distT="0" distB="0" distL="114300" distR="114300" simplePos="0" relativeHeight="251660288" behindDoc="1" locked="0" layoutInCell="1" allowOverlap="1" wp14:anchorId="109D0483" wp14:editId="21BCCE44">
+            <wp:simplePos x="0" y="0"/>
+            <wp:positionH relativeFrom="column">
+              <wp:posOffset>-757555</wp:posOffset>
+            </wp:positionH>
+            <wp:positionV relativeFrom="paragraph">
+              <wp:posOffset>374650</wp:posOffset>
+            </wp:positionV>
+            <wp:extent cx="7207885" cy="603885"/>
+            <wp:effectExtent l="0" t="0" r="0" b="5715"/>
+            <wp:wrapTight wrapText="bothSides">
+              <wp:wrapPolygon edited="0">
+                <wp:start x="0" y="0"/>
+                <wp:lineTo x="0" y="21123"/>
+                <wp:lineTo x="21522" y="21123"/>
+                <wp:lineTo x="21522" y="0"/>
+                <wp:lineTo x="0" y="0"/>
+              </wp:wrapPolygon>
+            </wp:wrapTight>
+            <wp:docPr id="15" name="Grafik 15" descr="C:\Users\marce\Documents\TourPlanner_LocalRep\TourPlanner\Dokumente\UseCase_Diagram.png"/>
             <wp:cNvGraphicFramePr>
               <a:graphicFrameLocks xmlns:a="http://schemas.openxmlformats.org/drawingml/2006/main" noChangeAspect="1"/>
             </wp:cNvGraphicFramePr>
@@ -1573,13 +1572,13 @@
               <a:graphicData uri="http://schemas.openxmlformats.org/drawingml/2006/picture">
                 <pic:pic xmlns:pic="http://schemas.openxmlformats.org/drawingml/2006/picture">
                   <pic:nvPicPr>
-                    <pic:cNvPr id="0" name="Picture 1"/>
+                    <pic:cNvPr id="0" name="Picture 1" descr="C:\Users\marce\Documents\TourPlanner_LocalRep\TourPlanner\Dokumente\UseCase_Diagram.png"/>
                     <pic:cNvPicPr>
                       <a:picLocks noChangeAspect="1" noChangeArrowheads="1"/>
                     </pic:cNvPicPr>
                   </pic:nvPicPr>
                   <pic:blipFill>
-                    <a:blip r:embed="rId10">
+                    <a:blip r:embed="rId10" cstate="print">
                       <a:extLst>
                         <a:ext uri="{28A0092B-C50C-407E-A947-70E740481C1C}">
                           <a14:useLocalDpi xmlns:a14="http://schemas.microsoft.com/office/drawing/2010/main" val="0"/>
@@ -1594,7 +1593,7 @@
                   <pic:spPr bwMode="auto">
                     <a:xfrm>
                       <a:off x="0" y="0"/>
-                      <a:ext cx="5758180" cy="3305175"/>
+                      <a:ext cx="7207885" cy="603885"/>
                     </a:xfrm>
                     <a:prstGeom prst="rect">
                       <a:avLst/>
@@ -1607,9 +1606,44 @@
                 </pic:pic>
               </a:graphicData>
             </a:graphic>
-          </wp:inline>
+            <wp14:sizeRelH relativeFrom="page">
+              <wp14:pctWidth>0</wp14:pctWidth>
+            </wp14:sizeRelH>
+            <wp14:sizeRelV relativeFrom="page">
+              <wp14:pctHeight>0</wp14:pctHeight>
+            </wp14:sizeRelV>
+          </wp:anchor>
         </w:drawing>
       </w:r>
+      <w:proofErr w:type="spellStart"/>
+      <w:r>
+        <w:rPr>
+          <w:lang w:val="en-GB"/>
+        </w:rPr>
+        <w:t>Usecase</w:t>
+      </w:r>
+      <w:proofErr w:type="spellEnd"/>
+      <w:r>
+        <w:rPr>
+          <w:lang w:val="en-GB"/>
+        </w:rPr>
+        <w:t xml:space="preserve"> Diagram</w:t>
+      </w:r>
+    </w:p>
+    <w:p>
+      <w:pPr>
+        <w:pStyle w:val="StandardWeb"/>
+      </w:pPr>
+    </w:p>
+    <w:p>
+      <w:pPr>
+        <w:pStyle w:val="berschrift1"/>
+        <w:rPr>
+          <w:lang w:val="en-GB"/>
+        </w:rPr>
+      </w:pPr>
+      <w:bookmarkStart w:id="0" w:name="_GoBack"/>
+      <w:bookmarkEnd w:id="0"/>
     </w:p>
     <w:p>
       <w:pPr>
@@ -1650,7 +1684,7 @@
       <w:r>
         <w:rPr>
           <w:noProof/>
-          <w:lang w:val="en-GB" w:eastAsia="de-AT"/>
+          <w:lang w:eastAsia="de-AT"/>
         </w:rPr>
         <w:drawing>
           <wp:inline distT="0" distB="0" distL="0" distR="0" wp14:anchorId="357120D8" wp14:editId="117F28AA">
@@ -1726,31 +1760,7 @@
         <w:rPr>
           <w:lang w:val="en-GB"/>
         </w:rPr>
-        <w:t xml:space="preserve">A total number of 47 Unit Tests were implemented across various classes to test methods in isolation. </w:t>
-      </w:r>
-      <w:r>
-        <w:rPr>
-          <w:lang w:val="en-GB"/>
-        </w:rPr>
-        <w:t>We skipped unit tests</w:t>
-      </w:r>
-      <w:r>
-        <w:rPr>
-          <w:lang w:val="en-GB"/>
-        </w:rPr>
-        <w:t xml:space="preserve"> for the Controllers</w:t>
-      </w:r>
-      <w:r>
-        <w:rPr>
-          <w:lang w:val="en-GB"/>
-        </w:rPr>
-        <w:t xml:space="preserve"> because their logic is so tightly coupled to JavaFX UI components that they’re better verified via integration or end-to-end tests rather than isolated unit tests.</w:t>
-      </w:r>
-      <w:r>
-        <w:rPr>
-          <w:lang w:val="en-GB"/>
-        </w:rPr>
-        <w:t xml:space="preserve"> </w:t>
+        <w:t xml:space="preserve">A total number of 47 Unit Tests were implemented across various classes to test methods in isolation. We skipped unit tests for the Controllers because their logic is so tightly coupled to JavaFX UI components that they’re better verified via integration or end-to-end tests rather than isolated unit tests. </w:t>
       </w:r>
     </w:p>
     <w:p>
@@ -1890,13 +1900,7 @@
         <w:rPr>
           <w:lang w:val="en-GB"/>
         </w:rPr>
-        <w:t>()</w:t>
-      </w:r>
-      <w:r>
-        <w:rPr>
-          <w:lang w:val="en-GB"/>
-        </w:rPr>
-        <w:t xml:space="preserve"> and </w:t>
+        <w:t xml:space="preserve">() and </w:t>
       </w:r>
       <w:proofErr w:type="spellStart"/>
       <w:r>
@@ -2002,13 +2006,7 @@
         <w:rPr>
           <w:lang w:val="en-GB"/>
         </w:rPr>
-        <w:t>Why critical?</w:t>
-      </w:r>
-      <w:r>
-        <w:rPr>
-          <w:lang w:val="en-GB"/>
-        </w:rPr>
-        <w:t xml:space="preserve"> Backup and restore must not lose or duplicate Tours</w:t>
+        <w:t>Why critical? Backup and restore must not lose or duplicate Tours</w:t>
       </w:r>
     </w:p>
     <w:p>
@@ -2588,7 +2586,8 @@
       </w:pPr>
       <w:r>
         <w:rPr>
-          <w:lang w:val="en-GB"/>
+          <w:noProof/>
+          <w:lang w:eastAsia="de-AT"/>
         </w:rPr>
         <w:drawing>
           <wp:anchor distT="0" distB="0" distL="114300" distR="114300" simplePos="0" relativeHeight="251659264" behindDoc="1" locked="0" layoutInCell="1" allowOverlap="1" wp14:anchorId="1DD5951D" wp14:editId="1EC34821">
@@ -2687,7 +2686,8 @@
       </w:pPr>
       <w:r>
         <w:rPr>
-          <w:lang w:val="en-GB"/>
+          <w:noProof/>
+          <w:lang w:eastAsia="de-AT"/>
         </w:rPr>
         <w:drawing>
           <wp:inline distT="0" distB="0" distL="0" distR="0" wp14:anchorId="212BFA75" wp14:editId="3FFE9A2A">
@@ -2784,7 +2784,8 @@
       </w:pPr>
       <w:r>
         <w:rPr>
-          <w:lang w:val="en-GB"/>
+          <w:noProof/>
+          <w:lang w:eastAsia="de-AT"/>
         </w:rPr>
         <w:drawing>
           <wp:inline distT="0" distB="0" distL="0" distR="0" wp14:anchorId="57D43FAB" wp14:editId="64BAE34C">
@@ -2893,7 +2894,7 @@
       <w:r>
         <w:rPr>
           <w:noProof/>
-          <w:lang w:val="en-GB" w:eastAsia="de-AT"/>
+          <w:lang w:eastAsia="de-AT"/>
         </w:rPr>
         <w:lastRenderedPageBreak/>
         <w:drawing>
@@ -2943,7 +2944,7 @@
       <w:r>
         <w:rPr>
           <w:noProof/>
-          <w:lang w:val="en-GB" w:eastAsia="de-AT"/>
+          <w:lang w:eastAsia="de-AT"/>
         </w:rPr>
         <w:drawing>
           <wp:inline distT="0" distB="0" distL="0" distR="0" wp14:anchorId="684C5CC2" wp14:editId="548F646A">
@@ -3018,7 +3019,8 @@
       </w:pPr>
       <w:r>
         <w:rPr>
-          <w:lang w:val="en-GB"/>
+          <w:noProof/>
+          <w:lang w:eastAsia="de-AT"/>
         </w:rPr>
         <w:lastRenderedPageBreak/>
         <w:drawing>
@@ -3066,7 +3068,8 @@
       </w:pPr>
       <w:r>
         <w:rPr>
-          <w:lang w:val="en-GB"/>
+          <w:noProof/>
+          <w:lang w:eastAsia="de-AT"/>
         </w:rPr>
         <w:drawing>
           <wp:anchor distT="0" distB="0" distL="114300" distR="114300" simplePos="0" relativeHeight="251658240" behindDoc="1" locked="0" layoutInCell="1" allowOverlap="1" wp14:anchorId="097E21EE" wp14:editId="60514930">
@@ -3134,7 +3137,8 @@
       </w:r>
       <w:r>
         <w:rPr>
-          <w:lang w:val="en-GB"/>
+          <w:noProof/>
+          <w:lang w:eastAsia="de-AT"/>
         </w:rPr>
         <w:drawing>
           <wp:inline distT="0" distB="0" distL="0" distR="0" wp14:anchorId="4EF3092A" wp14:editId="79EE98C9">
@@ -3202,7 +3206,8 @@
       </w:pPr>
       <w:r>
         <w:rPr>
-          <w:lang w:val="en-GB"/>
+          <w:noProof/>
+          <w:lang w:eastAsia="de-AT"/>
         </w:rPr>
         <w:drawing>
           <wp:inline distT="0" distB="0" distL="0" distR="0" wp14:anchorId="09E77DE2" wp14:editId="175EC214">
@@ -3249,7 +3254,8 @@
       </w:pPr>
       <w:r>
         <w:rPr>
-          <w:lang w:val="en-GB"/>
+          <w:noProof/>
+          <w:lang w:eastAsia="de-AT"/>
         </w:rPr>
         <w:lastRenderedPageBreak/>
         <w:drawing>
@@ -3297,7 +3303,8 @@
       </w:pPr>
       <w:r>
         <w:rPr>
-          <w:lang w:val="en-GB"/>
+          <w:noProof/>
+          <w:lang w:eastAsia="de-AT"/>
         </w:rPr>
         <w:drawing>
           <wp:inline distT="0" distB="0" distL="0" distR="0" wp14:anchorId="032F41BD" wp14:editId="53471337">
@@ -5355,6 +5362,23 @@
       <w:szCs w:val="20"/>
     </w:rPr>
   </w:style>
+  <w:style w:type="paragraph" w:styleId="StandardWeb">
+    <w:name w:val="Normal (Web)"/>
+    <w:basedOn w:val="Standard"/>
+    <w:uiPriority w:val="99"/>
+    <w:semiHidden/>
+    <w:unhideWhenUsed/>
+    <w:rsid w:val="00BE70E8"/>
+    <w:pPr>
+      <w:spacing w:before="100" w:beforeAutospacing="1" w:after="100" w:afterAutospacing="1" w:line="240" w:lineRule="auto"/>
+    </w:pPr>
+    <w:rPr>
+      <w:rFonts w:ascii="Times New Roman" w:eastAsia="Times New Roman" w:hAnsi="Times New Roman" w:cs="Times New Roman"/>
+      <w:sz w:val="24"/>
+      <w:szCs w:val="24"/>
+      <w:lang w:eastAsia="de-AT"/>
+    </w:rPr>
+  </w:style>
 </w:styles>
 </file>
 
@@ -5624,7 +5648,7 @@
 </file>
 
 <file path=customXml/itemProps1.xml><?xml version="1.0" encoding="utf-8"?>
-<ds:datastoreItem xmlns:ds="http://schemas.openxmlformats.org/officeDocument/2006/customXml" ds:itemID="{13EF3525-5896-467A-80A1-4AF0F03D444B}">
+<ds:datastoreItem xmlns:ds="http://schemas.openxmlformats.org/officeDocument/2006/customXml" ds:itemID="{560C44CD-F20A-4E9B-BC98-4BFF53A7995D}">
   <ds:schemaRefs>
     <ds:schemaRef ds:uri="http://schemas.openxmlformats.org/officeDocument/2006/bibliography"/>
   </ds:schemaRefs>

</xml_diff>